<commit_message>
Updates doc and scripts
</commit_message>
<xml_diff>
--- a/Basic_Diffusion_Analysis_FSL.docx
+++ b/Basic_Diffusion_Analysis_FSL.docx
@@ -21,65 +21,360 @@
           <w:sz w:val="22"/>
           <w:szCs w:val="22"/>
         </w:rPr>
-        <w:t>NACC</w:t>
-      </w:r>
-      <w:r>
+        <w:t>Basic Diffusion Analysis via FSL</w:t>
+      </w:r>
+    </w:p>
+    <w:p>
+      <w:pPr>
+        <w:pStyle w:val="ListParagraph"/>
+        <w:rPr>
+          <w:rFonts w:cstheme="minorHAnsi"/>
+          <w:sz w:val="20"/>
+          <w:szCs w:val="20"/>
+        </w:rPr>
+      </w:pPr>
+    </w:p>
+    <w:p>
+      <w:pPr>
+        <w:rPr>
+          <w:rFonts w:cstheme="minorHAnsi"/>
+          <w:sz w:val="20"/>
+          <w:szCs w:val="20"/>
+        </w:rPr>
+      </w:pPr>
+      <w:r>
+        <w:rPr>
+          <w:rFonts w:cstheme="minorHAnsi"/>
+          <w:sz w:val="20"/>
+          <w:szCs w:val="20"/>
+        </w:rPr>
+        <w:t>The following is a guide to basic diffusion processing with the end goal of simple ROI analysis. It uses FSL’s BET, DTIFIT, TBSS, and FSLMEANTS tools to accomplish this</w:t>
+      </w:r>
+      <w:r>
+        <w:rPr>
+          <w:rFonts w:cstheme="minorHAnsi"/>
+          <w:sz w:val="20"/>
+          <w:szCs w:val="20"/>
+        </w:rPr>
+        <w:t>.</w:t>
+      </w:r>
+      <w:r>
+        <w:rPr>
+          <w:rFonts w:cstheme="minorHAnsi"/>
+          <w:sz w:val="20"/>
+          <w:szCs w:val="20"/>
+        </w:rPr>
+        <w:t xml:space="preserve"> These scripts follow </w:t>
+      </w:r>
+      <w:hyperlink r:id="rId7" w:anchor="Diffusion_data_in_FSL" w:history="1">
+        <w:r>
+          <w:rPr>
+            <w:rStyle w:val="Hyperlink"/>
+            <w:rFonts w:cstheme="minorHAnsi"/>
+            <w:sz w:val="20"/>
+            <w:szCs w:val="20"/>
+          </w:rPr>
+          <w:t>FSL’s recommended diffusion image analysis processing steps</w:t>
+        </w:r>
+      </w:hyperlink>
+      <w:r>
+        <w:rPr>
+          <w:rFonts w:cstheme="minorHAnsi"/>
+          <w:sz w:val="20"/>
+          <w:szCs w:val="20"/>
+        </w:rPr>
+        <w:t xml:space="preserve"> with the exception of EDDY and TOPUP</w:t>
+      </w:r>
+      <w:r>
+        <w:rPr>
+          <w:rFonts w:cstheme="minorHAnsi"/>
+          <w:sz w:val="20"/>
+          <w:szCs w:val="20"/>
+        </w:rPr>
+        <w:t xml:space="preserve"> and the addition of an ROI analysis</w:t>
+      </w:r>
+      <w:r>
+        <w:rPr>
+          <w:rFonts w:cstheme="minorHAnsi"/>
+          <w:sz w:val="20"/>
+          <w:szCs w:val="20"/>
+        </w:rPr>
+        <w:t xml:space="preserve">. These scripts simply streamline the process. </w:t>
+      </w:r>
+    </w:p>
+    <w:p>
+      <w:pPr>
+        <w:rPr>
+          <w:rFonts w:cstheme="minorHAnsi"/>
+          <w:sz w:val="20"/>
+          <w:szCs w:val="20"/>
+        </w:rPr>
+      </w:pPr>
+    </w:p>
+    <w:p>
+      <w:pPr>
+        <w:rPr>
+          <w:rFonts w:cstheme="minorHAnsi"/>
+          <w:sz w:val="20"/>
+          <w:szCs w:val="20"/>
+        </w:rPr>
+      </w:pPr>
+      <w:r>
+        <w:rPr>
+          <w:rFonts w:cstheme="minorHAnsi"/>
+          <w:sz w:val="20"/>
+          <w:szCs w:val="20"/>
+        </w:rPr>
+        <w:t>The following folder structure is required for these scripts:</w:t>
+      </w:r>
+    </w:p>
+    <w:p>
+      <w:pPr>
+        <w:rPr>
+          <w:rFonts w:cstheme="minorHAnsi"/>
+          <w:sz w:val="20"/>
+          <w:szCs w:val="20"/>
+        </w:rPr>
+      </w:pPr>
+    </w:p>
+    <w:p>
+      <w:pPr>
+        <w:ind w:left="720"/>
+        <w:rPr>
+          <w:rFonts w:cstheme="minorHAnsi"/>
+          <w:sz w:val="20"/>
+          <w:szCs w:val="20"/>
+        </w:rPr>
+      </w:pPr>
+      <w:r>
+        <w:rPr>
+          <w:rFonts w:cstheme="minorHAnsi"/>
+          <w:sz w:val="20"/>
+          <w:szCs w:val="20"/>
+        </w:rPr>
+        <w:t xml:space="preserve"> Study Folder</w:t>
+      </w:r>
+    </w:p>
+    <w:p>
+      <w:pPr>
+        <w:ind w:left="720" w:firstLine="720"/>
+        <w:rPr>
+          <w:rFonts w:cstheme="minorHAnsi"/>
+          <w:sz w:val="20"/>
+          <w:szCs w:val="20"/>
+        </w:rPr>
+      </w:pPr>
+      <w:r>
+        <w:rPr>
+          <w:rFonts w:cstheme="minorHAnsi"/>
+          <w:sz w:val="20"/>
+          <w:szCs w:val="20"/>
+        </w:rPr>
+        <w:t>01_Protocols</w:t>
+      </w:r>
+    </w:p>
+    <w:p>
+      <w:pPr>
+        <w:ind w:left="1440" w:firstLine="720"/>
+        <w:rPr>
+          <w:rFonts w:cstheme="minorHAnsi"/>
+          <w:sz w:val="20"/>
+          <w:szCs w:val="20"/>
+        </w:rPr>
+      </w:pPr>
+      <w:proofErr w:type="gramStart"/>
+      <w:r>
+        <w:rPr>
+          <w:rFonts w:cstheme="minorHAnsi"/>
+          <w:sz w:val="20"/>
+          <w:szCs w:val="20"/>
+        </w:rPr>
+        <w:t>IDs.txt  (</w:t>
+      </w:r>
+      <w:proofErr w:type="gramEnd"/>
+      <w:r>
+        <w:rPr>
+          <w:rFonts w:cstheme="minorHAnsi"/>
+          <w:sz w:val="20"/>
+          <w:szCs w:val="20"/>
+        </w:rPr>
+        <w:t>ID file with list of all subject IDs)</w:t>
+      </w:r>
+    </w:p>
+    <w:p>
+      <w:pPr>
+        <w:ind w:left="720" w:firstLine="720"/>
+        <w:rPr>
+          <w:rFonts w:cstheme="minorHAnsi"/>
+          <w:sz w:val="20"/>
+          <w:szCs w:val="20"/>
+        </w:rPr>
+      </w:pPr>
+      <w:r>
+        <w:rPr>
+          <w:rFonts w:cstheme="minorHAnsi"/>
+          <w:sz w:val="20"/>
+          <w:szCs w:val="20"/>
+        </w:rPr>
+        <w:t>02_Data</w:t>
+      </w:r>
+    </w:p>
+    <w:p>
+      <w:pPr>
+        <w:ind w:left="1440" w:firstLine="720"/>
+        <w:rPr>
+          <w:rFonts w:cstheme="minorHAnsi"/>
+          <w:sz w:val="20"/>
+          <w:szCs w:val="20"/>
+        </w:rPr>
+      </w:pPr>
+      <w:proofErr w:type="spellStart"/>
+      <w:r>
+        <w:rPr>
+          <w:rFonts w:cstheme="minorHAnsi"/>
+          <w:sz w:val="20"/>
+          <w:szCs w:val="20"/>
+        </w:rPr>
+        <w:t>Subject_Folder</w:t>
+      </w:r>
+      <w:proofErr w:type="spellEnd"/>
+    </w:p>
+    <w:p>
+      <w:pPr>
+        <w:ind w:left="2160" w:firstLine="720"/>
+        <w:rPr>
+          <w:rFonts w:cstheme="minorHAnsi"/>
+          <w:sz w:val="20"/>
+          <w:szCs w:val="20"/>
+        </w:rPr>
+      </w:pPr>
+      <w:proofErr w:type="spellStart"/>
+      <w:r>
+        <w:rPr>
+          <w:rFonts w:cstheme="minorHAnsi"/>
+          <w:sz w:val="20"/>
+          <w:szCs w:val="20"/>
+        </w:rPr>
+        <w:t>DWI.nii</w:t>
+      </w:r>
+      <w:proofErr w:type="spellEnd"/>
+      <w:r>
+        <w:rPr>
+          <w:rFonts w:cstheme="minorHAnsi"/>
+          <w:sz w:val="20"/>
+          <w:szCs w:val="20"/>
+        </w:rPr>
+        <w:t>/bval/bvec/</w:t>
+      </w:r>
+      <w:r>
+        <w:rPr>
+          <w:rFonts w:cstheme="minorHAnsi"/>
+          <w:sz w:val="20"/>
+          <w:szCs w:val="20"/>
+        </w:rPr>
+        <w:t>Jason</w:t>
+      </w:r>
+    </w:p>
+    <w:p>
+      <w:pPr>
+        <w:rPr>
+          <w:rFonts w:cstheme="minorHAnsi"/>
+          <w:sz w:val="20"/>
+          <w:szCs w:val="20"/>
+        </w:rPr>
+      </w:pPr>
+    </w:p>
+    <w:p>
+      <w:pPr>
+        <w:rPr>
+          <w:rFonts w:cstheme="minorHAnsi"/>
+          <w:sz w:val="20"/>
+          <w:szCs w:val="20"/>
+        </w:rPr>
+      </w:pPr>
+      <w:r>
+        <w:rPr>
+          <w:rFonts w:cstheme="minorHAnsi"/>
+          <w:sz w:val="20"/>
+          <w:szCs w:val="20"/>
+        </w:rPr>
+        <w:t>Initial files should be named “</w:t>
+      </w:r>
+      <w:proofErr w:type="spellStart"/>
+      <w:r>
+        <w:rPr>
+          <w:rFonts w:cstheme="minorHAnsi"/>
+          <w:sz w:val="20"/>
+          <w:szCs w:val="20"/>
+        </w:rPr>
+        <w:t>DWI.nii</w:t>
+      </w:r>
+      <w:proofErr w:type="spellEnd"/>
+      <w:r>
+        <w:rPr>
+          <w:rFonts w:cstheme="minorHAnsi"/>
+          <w:sz w:val="20"/>
+          <w:szCs w:val="20"/>
+        </w:rPr>
+        <w:t>/bval/bvec” as listed above.</w:t>
+      </w:r>
+    </w:p>
+    <w:p>
+      <w:pPr>
+        <w:rPr>
+          <w:rFonts w:cstheme="minorHAnsi"/>
+          <w:sz w:val="20"/>
+          <w:szCs w:val="20"/>
+        </w:rPr>
+      </w:pPr>
+    </w:p>
+    <w:p>
+      <w:pPr>
         <w:rPr>
           <w:rFonts w:cstheme="minorHAnsi"/>
           <w:b/>
           <w:bCs/>
-          <w:sz w:val="22"/>
-          <w:szCs w:val="22"/>
-        </w:rPr>
-        <w:t xml:space="preserve"> </w:t>
-      </w:r>
+          <w:sz w:val="20"/>
+          <w:szCs w:val="20"/>
+        </w:rPr>
+      </w:pPr>
       <w:r>
         <w:rPr>
           <w:rFonts w:cstheme="minorHAnsi"/>
           <w:b/>
           <w:bCs/>
-          <w:sz w:val="22"/>
-          <w:szCs w:val="22"/>
-        </w:rPr>
-        <w:t>Analysis</w:t>
+          <w:sz w:val="20"/>
+          <w:szCs w:val="20"/>
+        </w:rPr>
+        <w:t>Step</w:t>
       </w:r>
       <w:r>
         <w:rPr>
           <w:rFonts w:cstheme="minorHAnsi"/>
           <w:b/>
           <w:bCs/>
-          <w:sz w:val="22"/>
-          <w:szCs w:val="22"/>
-        </w:rPr>
-        <w:t xml:space="preserve"> with FSL</w:t>
-      </w:r>
-    </w:p>
-    <w:p>
-      <w:pPr>
-        <w:jc w:val="center"/>
-        <w:rPr>
-          <w:rFonts w:cstheme="minorHAnsi"/>
-          <w:sz w:val="20"/>
-          <w:szCs w:val="20"/>
-        </w:rPr>
-      </w:pPr>
-    </w:p>
-    <w:p>
-      <w:pPr>
-        <w:jc w:val="center"/>
-        <w:rPr>
-          <w:rFonts w:cstheme="minorHAnsi"/>
-          <w:sz w:val="20"/>
-          <w:szCs w:val="20"/>
-        </w:rPr>
-      </w:pPr>
+          <w:sz w:val="20"/>
+          <w:szCs w:val="20"/>
+        </w:rPr>
+        <w:t xml:space="preserve"> </w:t>
+      </w:r>
+      <w:r>
+        <w:rPr>
+          <w:rFonts w:cstheme="minorHAnsi"/>
+          <w:b/>
+          <w:bCs/>
+          <w:sz w:val="20"/>
+          <w:szCs w:val="20"/>
+        </w:rPr>
+        <w:t>1: BET</w:t>
+      </w:r>
     </w:p>
     <w:p>
       <w:pPr>
         <w:pStyle w:val="ListParagraph"/>
         <w:numPr>
           <w:ilvl w:val="0"/>
-          <w:numId w:val="2"/>
+          <w:numId w:val="7"/>
         </w:numPr>
         <w:rPr>
           <w:rFonts w:cstheme="minorHAnsi"/>
@@ -93,7 +388,59 @@
           <w:sz w:val="20"/>
           <w:szCs w:val="20"/>
         </w:rPr>
-        <w:t>QC raw data</w:t>
+        <w:t>Skull stripping</w:t>
+      </w:r>
+      <w:r>
+        <w:rPr>
+          <w:rFonts w:cstheme="minorHAnsi"/>
+          <w:sz w:val="20"/>
+          <w:szCs w:val="20"/>
+        </w:rPr>
+        <w:t xml:space="preserve"> is the process of removing non-brain matter from MR images. </w:t>
+      </w:r>
+    </w:p>
+    <w:p>
+      <w:pPr>
+        <w:pStyle w:val="ListParagraph"/>
+        <w:numPr>
+          <w:ilvl w:val="0"/>
+          <w:numId w:val="7"/>
+        </w:numPr>
+        <w:rPr>
+          <w:rFonts w:cstheme="minorHAnsi"/>
+          <w:sz w:val="20"/>
+          <w:szCs w:val="20"/>
+        </w:rPr>
+      </w:pPr>
+      <w:r>
+        <w:rPr>
+          <w:rFonts w:cstheme="minorHAnsi"/>
+          <w:sz w:val="20"/>
+          <w:szCs w:val="20"/>
+        </w:rPr>
+        <w:t>This step is accomplished by running the 01_BET script.</w:t>
+      </w:r>
+    </w:p>
+    <w:p>
+      <w:pPr>
+        <w:pStyle w:val="ListParagraph"/>
+        <w:numPr>
+          <w:ilvl w:val="0"/>
+          <w:numId w:val="7"/>
+        </w:numPr>
+        <w:rPr>
+          <w:rFonts w:cstheme="minorHAnsi"/>
+          <w:sz w:val="20"/>
+          <w:szCs w:val="20"/>
+        </w:rPr>
+      </w:pPr>
+      <w:r>
+        <w:rPr>
+          <w:rFonts w:cstheme="minorHAnsi"/>
+          <w:sz w:val="20"/>
+          <w:szCs w:val="20"/>
+        </w:rPr>
+        <w:t>Running the script prompts the user for a study folder input:</w:t>
       </w:r>
     </w:p>
     <w:p>
@@ -101,7 +448,7 @@
         <w:pStyle w:val="ListParagraph"/>
         <w:numPr>
           <w:ilvl w:val="1"/>
-          <w:numId w:val="2"/>
+          <w:numId w:val="7"/>
         </w:numPr>
         <w:rPr>
           <w:rFonts w:cstheme="minorHAnsi"/>
@@ -115,15 +462,81 @@
           <w:sz w:val="20"/>
           <w:szCs w:val="20"/>
         </w:rPr>
-        <w:t xml:space="preserve"> </w:t>
-      </w:r>
-      <w:r>
-        <w:rPr>
-          <w:rFonts w:cstheme="minorHAnsi"/>
-          <w:sz w:val="20"/>
-          <w:szCs w:val="20"/>
-        </w:rPr>
-        <w:t>/Analysis-Docs/01_Basics/02_Image_QC.docx</w:t>
+        <w:drawing>
+          <wp:inline distT="0" distB="0" distL="0" distR="0" wp14:anchorId="39FA4809" wp14:editId="7E01A699">
+            <wp:extent cx="3737113" cy="561765"/>
+            <wp:effectExtent l="0" t="0" r="0" b="0"/>
+            <wp:docPr id="1" name="Picture 1" descr="Text&#10;&#10;Description automatically generated"/>
+            <wp:cNvGraphicFramePr>
+              <a:graphicFrameLocks xmlns:a="http://schemas.openxmlformats.org/drawingml/2006/main" noChangeAspect="1"/>
+            </wp:cNvGraphicFramePr>
+            <a:graphic xmlns:a="http://schemas.openxmlformats.org/drawingml/2006/main">
+              <a:graphicData uri="http://schemas.openxmlformats.org/drawingml/2006/picture">
+                <pic:pic xmlns:pic="http://schemas.openxmlformats.org/drawingml/2006/picture">
+                  <pic:nvPicPr>
+                    <pic:cNvPr id="1" name="Picture 1" descr="Text&#10;&#10;Description automatically generated"/>
+                    <pic:cNvPicPr/>
+                  </pic:nvPicPr>
+                  <pic:blipFill>
+                    <a:blip r:embed="rId8"/>
+                    <a:stretch>
+                      <a:fillRect/>
+                    </a:stretch>
+                  </pic:blipFill>
+                  <pic:spPr>
+                    <a:xfrm>
+                      <a:off x="0" y="0"/>
+                      <a:ext cx="3837761" cy="576894"/>
+                    </a:xfrm>
+                    <a:prstGeom prst="rect">
+                      <a:avLst/>
+                    </a:prstGeom>
+                  </pic:spPr>
+                </pic:pic>
+              </a:graphicData>
+            </a:graphic>
+          </wp:inline>
+        </w:drawing>
+      </w:r>
+    </w:p>
+    <w:p>
+      <w:pPr>
+        <w:pStyle w:val="ListParagraph"/>
+        <w:numPr>
+          <w:ilvl w:val="1"/>
+          <w:numId w:val="7"/>
+        </w:numPr>
+        <w:rPr>
+          <w:rFonts w:cstheme="minorHAnsi"/>
+          <w:sz w:val="20"/>
+          <w:szCs w:val="20"/>
+        </w:rPr>
+      </w:pPr>
+      <w:r>
+        <w:rPr>
+          <w:rFonts w:cstheme="minorHAnsi"/>
+          <w:sz w:val="20"/>
+          <w:szCs w:val="20"/>
+        </w:rPr>
+        <w:t xml:space="preserve">As shown above, the study folder is the folder that contains </w:t>
+      </w:r>
+      <w:proofErr w:type="gramStart"/>
+      <w:r>
+        <w:rPr>
+          <w:rFonts w:cstheme="minorHAnsi"/>
+          <w:sz w:val="20"/>
+          <w:szCs w:val="20"/>
+        </w:rPr>
+        <w:t>an</w:t>
+      </w:r>
+      <w:proofErr w:type="gramEnd"/>
+      <w:r>
+        <w:rPr>
+          <w:rFonts w:cstheme="minorHAnsi"/>
+          <w:sz w:val="20"/>
+          <w:szCs w:val="20"/>
+        </w:rPr>
+        <w:t xml:space="preserve"> 02_Data folder which contains raw data.</w:t>
       </w:r>
     </w:p>
     <w:p>
@@ -131,7 +544,7 @@
         <w:pStyle w:val="ListParagraph"/>
         <w:numPr>
           <w:ilvl w:val="0"/>
-          <w:numId w:val="2"/>
+          <w:numId w:val="7"/>
         </w:numPr>
         <w:rPr>
           <w:rFonts w:cstheme="minorHAnsi"/>
@@ -145,15 +558,15 @@
           <w:sz w:val="20"/>
           <w:szCs w:val="20"/>
         </w:rPr>
-        <w:t>PyDesigner</w:t>
-      </w:r>
-      <w:r>
-        <w:rPr>
-          <w:rFonts w:cstheme="minorHAnsi"/>
-          <w:sz w:val="20"/>
-          <w:szCs w:val="20"/>
-        </w:rPr>
-        <w:t xml:space="preserve"> </w:t>
+        <w:t xml:space="preserve">After entering </w:t>
+      </w:r>
+      <w:r>
+        <w:rPr>
+          <w:rFonts w:cstheme="minorHAnsi"/>
+          <w:sz w:val="20"/>
+          <w:szCs w:val="20"/>
+        </w:rPr>
+        <w:t>the path to the study folder, the user will be prompted to set a BET threshold.</w:t>
       </w:r>
     </w:p>
     <w:p>
@@ -161,7 +574,7 @@
         <w:pStyle w:val="ListParagraph"/>
         <w:numPr>
           <w:ilvl w:val="1"/>
-          <w:numId w:val="2"/>
+          <w:numId w:val="7"/>
         </w:numPr>
         <w:rPr>
           <w:rFonts w:cstheme="minorHAnsi"/>
@@ -175,44 +588,242 @@
           <w:sz w:val="20"/>
           <w:szCs w:val="20"/>
         </w:rPr>
-        <w:t>Denoise, degibbs, parametric map calculation</w:t>
-      </w:r>
-    </w:p>
-    <w:p>
-      <w:pPr>
-        <w:pStyle w:val="HTMLPreformatted"/>
+        <w:t>The BET threshold is used to determine how much of the image to erode in order to remove non-brain tissue. The threshold can range from 0 to 1. A threshold closer to 0 will preserve more tissue.</w:t>
+      </w:r>
+    </w:p>
+    <w:p>
+      <w:pPr>
+        <w:pStyle w:val="ListParagraph"/>
+        <w:numPr>
+          <w:ilvl w:val="1"/>
+          <w:numId w:val="7"/>
+        </w:numPr>
+        <w:rPr>
+          <w:rFonts w:cstheme="minorHAnsi"/>
+          <w:sz w:val="20"/>
+          <w:szCs w:val="20"/>
+        </w:rPr>
+      </w:pPr>
+      <w:r>
+        <w:rPr>
+          <w:rFonts w:cstheme="minorHAnsi"/>
+          <w:sz w:val="20"/>
+          <w:szCs w:val="20"/>
+        </w:rPr>
+        <w:drawing>
+          <wp:inline distT="0" distB="0" distL="0" distR="0" wp14:anchorId="79442493" wp14:editId="75D862F3">
+            <wp:extent cx="3736975" cy="809279"/>
+            <wp:effectExtent l="0" t="0" r="0" b="3810"/>
+            <wp:docPr id="2" name="Picture 2" descr="Graphical user interface, text&#10;&#10;Description automatically generated"/>
+            <wp:cNvGraphicFramePr>
+              <a:graphicFrameLocks xmlns:a="http://schemas.openxmlformats.org/drawingml/2006/main" noChangeAspect="1"/>
+            </wp:cNvGraphicFramePr>
+            <a:graphic xmlns:a="http://schemas.openxmlformats.org/drawingml/2006/main">
+              <a:graphicData uri="http://schemas.openxmlformats.org/drawingml/2006/picture">
+                <pic:pic xmlns:pic="http://schemas.openxmlformats.org/drawingml/2006/picture">
+                  <pic:nvPicPr>
+                    <pic:cNvPr id="2" name="Picture 2" descr="Graphical user interface, text&#10;&#10;Description automatically generated"/>
+                    <pic:cNvPicPr/>
+                  </pic:nvPicPr>
+                  <pic:blipFill>
+                    <a:blip r:embed="rId9"/>
+                    <a:stretch>
+                      <a:fillRect/>
+                    </a:stretch>
+                  </pic:blipFill>
+                  <pic:spPr>
+                    <a:xfrm>
+                      <a:off x="0" y="0"/>
+                      <a:ext cx="3785117" cy="819705"/>
+                    </a:xfrm>
+                    <a:prstGeom prst="rect">
+                      <a:avLst/>
+                    </a:prstGeom>
+                  </pic:spPr>
+                </pic:pic>
+              </a:graphicData>
+            </a:graphic>
+          </wp:inline>
+        </w:drawing>
+      </w:r>
+    </w:p>
+    <w:p>
+      <w:pPr>
+        <w:pStyle w:val="ListParagraph"/>
         <w:numPr>
           <w:ilvl w:val="0"/>
-          <w:numId w:val="2"/>
+          <w:numId w:val="7"/>
         </w:numPr>
         <w:rPr>
-          <w:rFonts w:asciiTheme="minorHAnsi" w:hAnsiTheme="minorHAnsi" w:cstheme="minorHAnsi"/>
-        </w:rPr>
-      </w:pPr>
-      <w:r>
-        <w:rPr>
-          <w:rFonts w:asciiTheme="minorHAnsi" w:hAnsiTheme="minorHAnsi" w:cstheme="minorHAnsi"/>
-        </w:rPr>
-        <w:t>Run TBSS</w:t>
-      </w:r>
-    </w:p>
-    <w:p>
-      <w:pPr>
-        <w:pStyle w:val="HTMLPreformatted"/>
+          <w:rFonts w:cstheme="minorHAnsi"/>
+          <w:sz w:val="20"/>
+          <w:szCs w:val="20"/>
+        </w:rPr>
+      </w:pPr>
+      <w:r>
+        <w:rPr>
+          <w:rFonts w:cstheme="minorHAnsi"/>
+          <w:sz w:val="20"/>
+          <w:szCs w:val="20"/>
+        </w:rPr>
+        <w:t>After entering a BET threshold, the user will be informed when each individual subject’s image as been skull stripped, as well as when the entire process is complete for all subjects:</w:t>
+      </w:r>
+    </w:p>
+    <w:p>
+      <w:pPr>
+        <w:pStyle w:val="ListParagraph"/>
         <w:numPr>
           <w:ilvl w:val="1"/>
-          <w:numId w:val="2"/>
+          <w:numId w:val="7"/>
         </w:numPr>
         <w:rPr>
-          <w:rFonts w:asciiTheme="minorHAnsi" w:hAnsiTheme="minorHAnsi" w:cstheme="minorHAnsi"/>
-        </w:rPr>
-      </w:pPr>
-      <w:r>
-        <w:rPr>
-          <w:rFonts w:asciiTheme="minorHAnsi" w:hAnsiTheme="minorHAnsi" w:cstheme="minorHAnsi"/>
-        </w:rPr>
-        <w:t>Image registration, skeletonization</w:t>
-      </w:r>
+          <w:rFonts w:cstheme="minorHAnsi"/>
+          <w:sz w:val="20"/>
+          <w:szCs w:val="20"/>
+        </w:rPr>
+      </w:pPr>
+      <w:r>
+        <w:rPr>
+          <w:rFonts w:cstheme="minorHAnsi"/>
+          <w:sz w:val="20"/>
+          <w:szCs w:val="20"/>
+        </w:rPr>
+        <w:drawing>
+          <wp:inline distT="0" distB="0" distL="0" distR="0" wp14:anchorId="423FF5AB" wp14:editId="464FE242">
+            <wp:extent cx="3244132" cy="2101407"/>
+            <wp:effectExtent l="0" t="0" r="0" b="0"/>
+            <wp:docPr id="3" name="Picture 3" descr="Graphical user interface, text, application, chat or text message&#10;&#10;Description automatically generated"/>
+            <wp:cNvGraphicFramePr>
+              <a:graphicFrameLocks xmlns:a="http://schemas.openxmlformats.org/drawingml/2006/main" noChangeAspect="1"/>
+            </wp:cNvGraphicFramePr>
+            <a:graphic xmlns:a="http://schemas.openxmlformats.org/drawingml/2006/main">
+              <a:graphicData uri="http://schemas.openxmlformats.org/drawingml/2006/picture">
+                <pic:pic xmlns:pic="http://schemas.openxmlformats.org/drawingml/2006/picture">
+                  <pic:nvPicPr>
+                    <pic:cNvPr id="3" name="Picture 3" descr="Graphical user interface, text, application, chat or text message&#10;&#10;Description automatically generated"/>
+                    <pic:cNvPicPr/>
+                  </pic:nvPicPr>
+                  <pic:blipFill>
+                    <a:blip r:embed="rId10"/>
+                    <a:stretch>
+                      <a:fillRect/>
+                    </a:stretch>
+                  </pic:blipFill>
+                  <pic:spPr>
+                    <a:xfrm>
+                      <a:off x="0" y="0"/>
+                      <a:ext cx="3266060" cy="2115611"/>
+                    </a:xfrm>
+                    <a:prstGeom prst="rect">
+                      <a:avLst/>
+                    </a:prstGeom>
+                  </pic:spPr>
+                </pic:pic>
+              </a:graphicData>
+            </a:graphic>
+          </wp:inline>
+        </w:drawing>
+      </w:r>
+    </w:p>
+    <w:p>
+      <w:pPr>
+        <w:pStyle w:val="ListParagraph"/>
+        <w:numPr>
+          <w:ilvl w:val="0"/>
+          <w:numId w:val="7"/>
+        </w:numPr>
+        <w:rPr>
+          <w:rFonts w:cstheme="minorHAnsi"/>
+          <w:sz w:val="20"/>
+          <w:szCs w:val="20"/>
+        </w:rPr>
+      </w:pPr>
+      <w:r>
+        <w:rPr>
+          <w:rFonts w:cstheme="minorHAnsi"/>
+          <w:sz w:val="20"/>
+          <w:szCs w:val="20"/>
+        </w:rPr>
+        <w:lastRenderedPageBreak/>
+        <w:t xml:space="preserve">It is imperative to visually examine </w:t>
+      </w:r>
+      <w:r>
+        <w:rPr>
+          <w:rFonts w:cstheme="minorHAnsi"/>
+          <w:sz w:val="20"/>
+          <w:szCs w:val="20"/>
+        </w:rPr>
+        <w:t>all BET outputs</w:t>
+      </w:r>
+    </w:p>
+    <w:p>
+      <w:pPr>
+        <w:rPr>
+          <w:rFonts w:cstheme="minorHAnsi"/>
+          <w:sz w:val="20"/>
+          <w:szCs w:val="20"/>
+        </w:rPr>
+      </w:pPr>
+      <w:r>
+        <w:rPr>
+          <w:rFonts w:cstheme="minorHAnsi"/>
+          <w:sz w:val="20"/>
+          <w:szCs w:val="20"/>
+        </w:rPr>
+        <w:t>Step 2: DTIFIT</w:t>
+      </w:r>
+    </w:p>
+    <w:p>
+      <w:pPr>
+        <w:rPr>
+          <w:rFonts w:cstheme="minorHAnsi"/>
+          <w:sz w:val="20"/>
+          <w:szCs w:val="20"/>
+        </w:rPr>
+      </w:pPr>
+      <w:r>
+        <w:rPr>
+          <w:rFonts w:cstheme="minorHAnsi"/>
+          <w:sz w:val="20"/>
+          <w:szCs w:val="20"/>
+        </w:rPr>
+        <w:t>Step 3: TBSS</w:t>
+      </w:r>
+    </w:p>
+    <w:p>
+      <w:pPr>
+        <w:rPr>
+          <w:rFonts w:cstheme="minorHAnsi"/>
+          <w:sz w:val="20"/>
+          <w:szCs w:val="20"/>
+        </w:rPr>
+      </w:pPr>
+      <w:r>
+        <w:rPr>
+          <w:rFonts w:cstheme="minorHAnsi"/>
+          <w:sz w:val="20"/>
+          <w:szCs w:val="20"/>
+        </w:rPr>
+        <w:t xml:space="preserve">Step 4: </w:t>
+      </w:r>
+    </w:p>
+    <w:p>
+      <w:pPr>
+        <w:rPr>
+          <w:rFonts w:cstheme="minorHAnsi"/>
+          <w:sz w:val="20"/>
+          <w:szCs w:val="20"/>
+        </w:rPr>
+      </w:pPr>
+    </w:p>
+    <w:p>
+      <w:pPr>
+        <w:rPr>
+          <w:rFonts w:cstheme="minorHAnsi"/>
+          <w:sz w:val="20"/>
+          <w:szCs w:val="20"/>
+        </w:rPr>
+      </w:pPr>
     </w:p>
     <w:p>
       <w:pPr>
@@ -326,6 +937,119 @@
 <file path=word/numbering.xml><?xml version="1.0" encoding="utf-8"?>
 <w:numbering xmlns:wpc="http://schemas.microsoft.com/office/word/2010/wordprocessingCanvas" xmlns:cx="http://schemas.microsoft.com/office/drawing/2014/chartex" xmlns:cx1="http://schemas.microsoft.com/office/drawing/2015/9/8/chartex" xmlns:cx2="http://schemas.microsoft.com/office/drawing/2015/10/21/chartex" xmlns:cx3="http://schemas.microsoft.com/office/drawing/2016/5/9/chartex" xmlns:cx4="http://schemas.microsoft.com/office/drawing/2016/5/10/chartex" xmlns:cx5="http://schemas.microsoft.com/office/drawing/2016/5/11/chartex" xmlns:cx6="http://schemas.microsoft.com/office/drawing/2016/5/12/chartex" xmlns:cx7="http://schemas.microsoft.com/office/drawing/2016/5/13/chartex" xmlns:cx8="http://schemas.microsoft.com/office/drawing/2016/5/14/chartex" xmlns:mc="http://schemas.openxmlformats.org/markup-compatibility/2006" xmlns:aink="http://schemas.microsoft.com/office/drawing/2016/ink" xmlns:am3d="http://schemas.microsoft.com/office/drawing/2017/model3d" xmlns:o="urn:schemas-microsoft-com:office:office" xmlns:r="http://schemas.openxmlformats.org/officeDocument/2006/relationships" xmlns:m="http://schemas.openxmlformats.org/officeDocument/2006/math" xmlns:v="urn:schemas-microsoft-com:vml" xmlns:wp14="http://schemas.microsoft.com/office/word/2010/wordprocessingDrawing" xmlns:wp="http://schemas.openxmlformats.org/drawingml/2006/wordprocessingDrawing" xmlns:w10="urn:schemas-microsoft-com:office:word" xmlns:w="http://schemas.openxmlformats.org/wordprocessingml/2006/main" xmlns:w14="http://schemas.microsoft.com/office/word/2010/wordml" xmlns:w15="http://schemas.microsoft.com/office/word/2012/wordml" xmlns:w16cex="http://schemas.microsoft.com/office/word/2018/wordml/cex" xmlns:w16cid="http://schemas.microsoft.com/office/word/2016/wordml/cid" xmlns:w16="http://schemas.microsoft.com/office/word/2018/wordml" xmlns:w16se="http://schemas.microsoft.com/office/word/2015/wordml/symex" xmlns:wpg="http://schemas.microsoft.com/office/word/2010/wordprocessingGroup" xmlns:wpi="http://schemas.microsoft.com/office/word/2010/wordprocessingInk" xmlns:wne="http://schemas.microsoft.com/office/word/2006/wordml" xmlns:wps="http://schemas.microsoft.com/office/word/2010/wordprocessingShape" mc:Ignorable="w14 w15 w16se w16cid w16 w16cex wp14">
   <w:abstractNum w:abstractNumId="0" w15:restartNumberingAfterBreak="0">
+    <w:nsid w:val="05651290"/>
+    <w:multiLevelType w:val="hybridMultilevel"/>
+    <w:tmpl w:val="B6D8F07A"/>
+    <w:lvl w:ilvl="0" w:tplc="04090001">
+      <w:start w:val="1"/>
+      <w:numFmt w:val="bullet"/>
+      <w:lvlText w:val=""/>
+      <w:lvlJc w:val="left"/>
+      <w:pPr>
+        <w:ind w:left="720" w:hanging="360"/>
+      </w:pPr>
+      <w:rPr>
+        <w:rFonts w:ascii="Symbol" w:hAnsi="Symbol" w:hint="default"/>
+      </w:rPr>
+    </w:lvl>
+    <w:lvl w:ilvl="1" w:tplc="04090003" w:tentative="1">
+      <w:start w:val="1"/>
+      <w:numFmt w:val="bullet"/>
+      <w:lvlText w:val="o"/>
+      <w:lvlJc w:val="left"/>
+      <w:pPr>
+        <w:ind w:left="1440" w:hanging="360"/>
+      </w:pPr>
+      <w:rPr>
+        <w:rFonts w:ascii="Courier New" w:hAnsi="Courier New" w:cs="Courier New" w:hint="default"/>
+      </w:rPr>
+    </w:lvl>
+    <w:lvl w:ilvl="2" w:tplc="04090005" w:tentative="1">
+      <w:start w:val="1"/>
+      <w:numFmt w:val="bullet"/>
+      <w:lvlText w:val=""/>
+      <w:lvlJc w:val="left"/>
+      <w:pPr>
+        <w:ind w:left="2160" w:hanging="360"/>
+      </w:pPr>
+      <w:rPr>
+        <w:rFonts w:ascii="Wingdings" w:hAnsi="Wingdings" w:hint="default"/>
+      </w:rPr>
+    </w:lvl>
+    <w:lvl w:ilvl="3" w:tplc="04090001" w:tentative="1">
+      <w:start w:val="1"/>
+      <w:numFmt w:val="bullet"/>
+      <w:lvlText w:val=""/>
+      <w:lvlJc w:val="left"/>
+      <w:pPr>
+        <w:ind w:left="2880" w:hanging="360"/>
+      </w:pPr>
+      <w:rPr>
+        <w:rFonts w:ascii="Symbol" w:hAnsi="Symbol" w:hint="default"/>
+      </w:rPr>
+    </w:lvl>
+    <w:lvl w:ilvl="4" w:tplc="04090003" w:tentative="1">
+      <w:start w:val="1"/>
+      <w:numFmt w:val="bullet"/>
+      <w:lvlText w:val="o"/>
+      <w:lvlJc w:val="left"/>
+      <w:pPr>
+        <w:ind w:left="3600" w:hanging="360"/>
+      </w:pPr>
+      <w:rPr>
+        <w:rFonts w:ascii="Courier New" w:hAnsi="Courier New" w:cs="Courier New" w:hint="default"/>
+      </w:rPr>
+    </w:lvl>
+    <w:lvl w:ilvl="5" w:tplc="04090005" w:tentative="1">
+      <w:start w:val="1"/>
+      <w:numFmt w:val="bullet"/>
+      <w:lvlText w:val=""/>
+      <w:lvlJc w:val="left"/>
+      <w:pPr>
+        <w:ind w:left="4320" w:hanging="360"/>
+      </w:pPr>
+      <w:rPr>
+        <w:rFonts w:ascii="Wingdings" w:hAnsi="Wingdings" w:hint="default"/>
+      </w:rPr>
+    </w:lvl>
+    <w:lvl w:ilvl="6" w:tplc="04090001" w:tentative="1">
+      <w:start w:val="1"/>
+      <w:numFmt w:val="bullet"/>
+      <w:lvlText w:val=""/>
+      <w:lvlJc w:val="left"/>
+      <w:pPr>
+        <w:ind w:left="5040" w:hanging="360"/>
+      </w:pPr>
+      <w:rPr>
+        <w:rFonts w:ascii="Symbol" w:hAnsi="Symbol" w:hint="default"/>
+      </w:rPr>
+    </w:lvl>
+    <w:lvl w:ilvl="7" w:tplc="04090003" w:tentative="1">
+      <w:start w:val="1"/>
+      <w:numFmt w:val="bullet"/>
+      <w:lvlText w:val="o"/>
+      <w:lvlJc w:val="left"/>
+      <w:pPr>
+        <w:ind w:left="5760" w:hanging="360"/>
+      </w:pPr>
+      <w:rPr>
+        <w:rFonts w:ascii="Courier New" w:hAnsi="Courier New" w:cs="Courier New" w:hint="default"/>
+      </w:rPr>
+    </w:lvl>
+    <w:lvl w:ilvl="8" w:tplc="04090005" w:tentative="1">
+      <w:start w:val="1"/>
+      <w:numFmt w:val="bullet"/>
+      <w:lvlText w:val=""/>
+      <w:lvlJc w:val="left"/>
+      <w:pPr>
+        <w:ind w:left="6480" w:hanging="360"/>
+      </w:pPr>
+      <w:rPr>
+        <w:rFonts w:ascii="Wingdings" w:hAnsi="Wingdings" w:hint="default"/>
+      </w:rPr>
+    </w:lvl>
+  </w:abstractNum>
+  <w:abstractNum w:abstractNumId="1" w15:restartNumberingAfterBreak="0">
     <w:nsid w:val="25415AEB"/>
     <w:multiLevelType w:val="multilevel"/>
     <w:tmpl w:val="60389B1E"/>
@@ -474,7 +1198,233 @@
       </w:rPr>
     </w:lvl>
   </w:abstractNum>
-  <w:abstractNum w:abstractNumId="1" w15:restartNumberingAfterBreak="0">
+  <w:abstractNum w:abstractNumId="2" w15:restartNumberingAfterBreak="0">
+    <w:nsid w:val="3334058B"/>
+    <w:multiLevelType w:val="hybridMultilevel"/>
+    <w:tmpl w:val="A2B21604"/>
+    <w:lvl w:ilvl="0" w:tplc="04090001">
+      <w:start w:val="1"/>
+      <w:numFmt w:val="bullet"/>
+      <w:lvlText w:val=""/>
+      <w:lvlJc w:val="left"/>
+      <w:pPr>
+        <w:ind w:left="720" w:hanging="360"/>
+      </w:pPr>
+      <w:rPr>
+        <w:rFonts w:ascii="Symbol" w:hAnsi="Symbol" w:hint="default"/>
+      </w:rPr>
+    </w:lvl>
+    <w:lvl w:ilvl="1" w:tplc="04090003" w:tentative="1">
+      <w:start w:val="1"/>
+      <w:numFmt w:val="bullet"/>
+      <w:lvlText w:val="o"/>
+      <w:lvlJc w:val="left"/>
+      <w:pPr>
+        <w:ind w:left="1440" w:hanging="360"/>
+      </w:pPr>
+      <w:rPr>
+        <w:rFonts w:ascii="Courier New" w:hAnsi="Courier New" w:cs="Courier New" w:hint="default"/>
+      </w:rPr>
+    </w:lvl>
+    <w:lvl w:ilvl="2" w:tplc="04090005" w:tentative="1">
+      <w:start w:val="1"/>
+      <w:numFmt w:val="bullet"/>
+      <w:lvlText w:val=""/>
+      <w:lvlJc w:val="left"/>
+      <w:pPr>
+        <w:ind w:left="2160" w:hanging="360"/>
+      </w:pPr>
+      <w:rPr>
+        <w:rFonts w:ascii="Wingdings" w:hAnsi="Wingdings" w:hint="default"/>
+      </w:rPr>
+    </w:lvl>
+    <w:lvl w:ilvl="3" w:tplc="04090001" w:tentative="1">
+      <w:start w:val="1"/>
+      <w:numFmt w:val="bullet"/>
+      <w:lvlText w:val=""/>
+      <w:lvlJc w:val="left"/>
+      <w:pPr>
+        <w:ind w:left="2880" w:hanging="360"/>
+      </w:pPr>
+      <w:rPr>
+        <w:rFonts w:ascii="Symbol" w:hAnsi="Symbol" w:hint="default"/>
+      </w:rPr>
+    </w:lvl>
+    <w:lvl w:ilvl="4" w:tplc="04090003" w:tentative="1">
+      <w:start w:val="1"/>
+      <w:numFmt w:val="bullet"/>
+      <w:lvlText w:val="o"/>
+      <w:lvlJc w:val="left"/>
+      <w:pPr>
+        <w:ind w:left="3600" w:hanging="360"/>
+      </w:pPr>
+      <w:rPr>
+        <w:rFonts w:ascii="Courier New" w:hAnsi="Courier New" w:cs="Courier New" w:hint="default"/>
+      </w:rPr>
+    </w:lvl>
+    <w:lvl w:ilvl="5" w:tplc="04090005" w:tentative="1">
+      <w:start w:val="1"/>
+      <w:numFmt w:val="bullet"/>
+      <w:lvlText w:val=""/>
+      <w:lvlJc w:val="left"/>
+      <w:pPr>
+        <w:ind w:left="4320" w:hanging="360"/>
+      </w:pPr>
+      <w:rPr>
+        <w:rFonts w:ascii="Wingdings" w:hAnsi="Wingdings" w:hint="default"/>
+      </w:rPr>
+    </w:lvl>
+    <w:lvl w:ilvl="6" w:tplc="04090001" w:tentative="1">
+      <w:start w:val="1"/>
+      <w:numFmt w:val="bullet"/>
+      <w:lvlText w:val=""/>
+      <w:lvlJc w:val="left"/>
+      <w:pPr>
+        <w:ind w:left="5040" w:hanging="360"/>
+      </w:pPr>
+      <w:rPr>
+        <w:rFonts w:ascii="Symbol" w:hAnsi="Symbol" w:hint="default"/>
+      </w:rPr>
+    </w:lvl>
+    <w:lvl w:ilvl="7" w:tplc="04090003" w:tentative="1">
+      <w:start w:val="1"/>
+      <w:numFmt w:val="bullet"/>
+      <w:lvlText w:val="o"/>
+      <w:lvlJc w:val="left"/>
+      <w:pPr>
+        <w:ind w:left="5760" w:hanging="360"/>
+      </w:pPr>
+      <w:rPr>
+        <w:rFonts w:ascii="Courier New" w:hAnsi="Courier New" w:cs="Courier New" w:hint="default"/>
+      </w:rPr>
+    </w:lvl>
+    <w:lvl w:ilvl="8" w:tplc="04090005" w:tentative="1">
+      <w:start w:val="1"/>
+      <w:numFmt w:val="bullet"/>
+      <w:lvlText w:val=""/>
+      <w:lvlJc w:val="left"/>
+      <w:pPr>
+        <w:ind w:left="6480" w:hanging="360"/>
+      </w:pPr>
+      <w:rPr>
+        <w:rFonts w:ascii="Wingdings" w:hAnsi="Wingdings" w:hint="default"/>
+      </w:rPr>
+    </w:lvl>
+  </w:abstractNum>
+  <w:abstractNum w:abstractNumId="3" w15:restartNumberingAfterBreak="0">
+    <w:nsid w:val="5A0D5C16"/>
+    <w:multiLevelType w:val="hybridMultilevel"/>
+    <w:tmpl w:val="E3A86730"/>
+    <w:lvl w:ilvl="0" w:tplc="04090001">
+      <w:start w:val="1"/>
+      <w:numFmt w:val="bullet"/>
+      <w:lvlText w:val=""/>
+      <w:lvlJc w:val="left"/>
+      <w:pPr>
+        <w:ind w:left="720" w:hanging="360"/>
+      </w:pPr>
+      <w:rPr>
+        <w:rFonts w:ascii="Symbol" w:hAnsi="Symbol" w:hint="default"/>
+      </w:rPr>
+    </w:lvl>
+    <w:lvl w:ilvl="1" w:tplc="04090003">
+      <w:start w:val="1"/>
+      <w:numFmt w:val="bullet"/>
+      <w:lvlText w:val="o"/>
+      <w:lvlJc w:val="left"/>
+      <w:pPr>
+        <w:ind w:left="1440" w:hanging="360"/>
+      </w:pPr>
+      <w:rPr>
+        <w:rFonts w:ascii="Courier New" w:hAnsi="Courier New" w:cs="Courier New" w:hint="default"/>
+      </w:rPr>
+    </w:lvl>
+    <w:lvl w:ilvl="2" w:tplc="04090005" w:tentative="1">
+      <w:start w:val="1"/>
+      <w:numFmt w:val="bullet"/>
+      <w:lvlText w:val=""/>
+      <w:lvlJc w:val="left"/>
+      <w:pPr>
+        <w:ind w:left="2160" w:hanging="360"/>
+      </w:pPr>
+      <w:rPr>
+        <w:rFonts w:ascii="Wingdings" w:hAnsi="Wingdings" w:hint="default"/>
+      </w:rPr>
+    </w:lvl>
+    <w:lvl w:ilvl="3" w:tplc="04090001" w:tentative="1">
+      <w:start w:val="1"/>
+      <w:numFmt w:val="bullet"/>
+      <w:lvlText w:val=""/>
+      <w:lvlJc w:val="left"/>
+      <w:pPr>
+        <w:ind w:left="2880" w:hanging="360"/>
+      </w:pPr>
+      <w:rPr>
+        <w:rFonts w:ascii="Symbol" w:hAnsi="Symbol" w:hint="default"/>
+      </w:rPr>
+    </w:lvl>
+    <w:lvl w:ilvl="4" w:tplc="04090003" w:tentative="1">
+      <w:start w:val="1"/>
+      <w:numFmt w:val="bullet"/>
+      <w:lvlText w:val="o"/>
+      <w:lvlJc w:val="left"/>
+      <w:pPr>
+        <w:ind w:left="3600" w:hanging="360"/>
+      </w:pPr>
+      <w:rPr>
+        <w:rFonts w:ascii="Courier New" w:hAnsi="Courier New" w:cs="Courier New" w:hint="default"/>
+      </w:rPr>
+    </w:lvl>
+    <w:lvl w:ilvl="5" w:tplc="04090005" w:tentative="1">
+      <w:start w:val="1"/>
+      <w:numFmt w:val="bullet"/>
+      <w:lvlText w:val=""/>
+      <w:lvlJc w:val="left"/>
+      <w:pPr>
+        <w:ind w:left="4320" w:hanging="360"/>
+      </w:pPr>
+      <w:rPr>
+        <w:rFonts w:ascii="Wingdings" w:hAnsi="Wingdings" w:hint="default"/>
+      </w:rPr>
+    </w:lvl>
+    <w:lvl w:ilvl="6" w:tplc="04090001" w:tentative="1">
+      <w:start w:val="1"/>
+      <w:numFmt w:val="bullet"/>
+      <w:lvlText w:val=""/>
+      <w:lvlJc w:val="left"/>
+      <w:pPr>
+        <w:ind w:left="5040" w:hanging="360"/>
+      </w:pPr>
+      <w:rPr>
+        <w:rFonts w:ascii="Symbol" w:hAnsi="Symbol" w:hint="default"/>
+      </w:rPr>
+    </w:lvl>
+    <w:lvl w:ilvl="7" w:tplc="04090003" w:tentative="1">
+      <w:start w:val="1"/>
+      <w:numFmt w:val="bullet"/>
+      <w:lvlText w:val="o"/>
+      <w:lvlJc w:val="left"/>
+      <w:pPr>
+        <w:ind w:left="5760" w:hanging="360"/>
+      </w:pPr>
+      <w:rPr>
+        <w:rFonts w:ascii="Courier New" w:hAnsi="Courier New" w:cs="Courier New" w:hint="default"/>
+      </w:rPr>
+    </w:lvl>
+    <w:lvl w:ilvl="8" w:tplc="04090005" w:tentative="1">
+      <w:start w:val="1"/>
+      <w:numFmt w:val="bullet"/>
+      <w:lvlText w:val=""/>
+      <w:lvlJc w:val="left"/>
+      <w:pPr>
+        <w:ind w:left="6480" w:hanging="360"/>
+      </w:pPr>
+      <w:rPr>
+        <w:rFonts w:ascii="Wingdings" w:hAnsi="Wingdings" w:hint="default"/>
+      </w:rPr>
+    </w:lvl>
+  </w:abstractNum>
+  <w:abstractNum w:abstractNumId="4" w15:restartNumberingAfterBreak="0">
     <w:nsid w:val="62453636"/>
     <w:multiLevelType w:val="hybridMultilevel"/>
     <w:tmpl w:val="67E65438"/>
@@ -587,7 +1537,120 @@
       </w:rPr>
     </w:lvl>
   </w:abstractNum>
-  <w:abstractNum w:abstractNumId="2" w15:restartNumberingAfterBreak="0">
+  <w:abstractNum w:abstractNumId="5" w15:restartNumberingAfterBreak="0">
+    <w:nsid w:val="6F5A2C60"/>
+    <w:multiLevelType w:val="hybridMultilevel"/>
+    <w:tmpl w:val="1AF6B364"/>
+    <w:lvl w:ilvl="0" w:tplc="04090001">
+      <w:start w:val="1"/>
+      <w:numFmt w:val="bullet"/>
+      <w:lvlText w:val=""/>
+      <w:lvlJc w:val="left"/>
+      <w:pPr>
+        <w:ind w:left="1446" w:hanging="360"/>
+      </w:pPr>
+      <w:rPr>
+        <w:rFonts w:ascii="Symbol" w:hAnsi="Symbol" w:hint="default"/>
+      </w:rPr>
+    </w:lvl>
+    <w:lvl w:ilvl="1" w:tplc="04090003" w:tentative="1">
+      <w:start w:val="1"/>
+      <w:numFmt w:val="bullet"/>
+      <w:lvlText w:val="o"/>
+      <w:lvlJc w:val="left"/>
+      <w:pPr>
+        <w:ind w:left="2166" w:hanging="360"/>
+      </w:pPr>
+      <w:rPr>
+        <w:rFonts w:ascii="Courier New" w:hAnsi="Courier New" w:cs="Courier New" w:hint="default"/>
+      </w:rPr>
+    </w:lvl>
+    <w:lvl w:ilvl="2" w:tplc="04090005" w:tentative="1">
+      <w:start w:val="1"/>
+      <w:numFmt w:val="bullet"/>
+      <w:lvlText w:val=""/>
+      <w:lvlJc w:val="left"/>
+      <w:pPr>
+        <w:ind w:left="2886" w:hanging="360"/>
+      </w:pPr>
+      <w:rPr>
+        <w:rFonts w:ascii="Wingdings" w:hAnsi="Wingdings" w:hint="default"/>
+      </w:rPr>
+    </w:lvl>
+    <w:lvl w:ilvl="3" w:tplc="04090001" w:tentative="1">
+      <w:start w:val="1"/>
+      <w:numFmt w:val="bullet"/>
+      <w:lvlText w:val=""/>
+      <w:lvlJc w:val="left"/>
+      <w:pPr>
+        <w:ind w:left="3606" w:hanging="360"/>
+      </w:pPr>
+      <w:rPr>
+        <w:rFonts w:ascii="Symbol" w:hAnsi="Symbol" w:hint="default"/>
+      </w:rPr>
+    </w:lvl>
+    <w:lvl w:ilvl="4" w:tplc="04090003" w:tentative="1">
+      <w:start w:val="1"/>
+      <w:numFmt w:val="bullet"/>
+      <w:lvlText w:val="o"/>
+      <w:lvlJc w:val="left"/>
+      <w:pPr>
+        <w:ind w:left="4326" w:hanging="360"/>
+      </w:pPr>
+      <w:rPr>
+        <w:rFonts w:ascii="Courier New" w:hAnsi="Courier New" w:cs="Courier New" w:hint="default"/>
+      </w:rPr>
+    </w:lvl>
+    <w:lvl w:ilvl="5" w:tplc="04090005" w:tentative="1">
+      <w:start w:val="1"/>
+      <w:numFmt w:val="bullet"/>
+      <w:lvlText w:val=""/>
+      <w:lvlJc w:val="left"/>
+      <w:pPr>
+        <w:ind w:left="5046" w:hanging="360"/>
+      </w:pPr>
+      <w:rPr>
+        <w:rFonts w:ascii="Wingdings" w:hAnsi="Wingdings" w:hint="default"/>
+      </w:rPr>
+    </w:lvl>
+    <w:lvl w:ilvl="6" w:tplc="04090001" w:tentative="1">
+      <w:start w:val="1"/>
+      <w:numFmt w:val="bullet"/>
+      <w:lvlText w:val=""/>
+      <w:lvlJc w:val="left"/>
+      <w:pPr>
+        <w:ind w:left="5766" w:hanging="360"/>
+      </w:pPr>
+      <w:rPr>
+        <w:rFonts w:ascii="Symbol" w:hAnsi="Symbol" w:hint="default"/>
+      </w:rPr>
+    </w:lvl>
+    <w:lvl w:ilvl="7" w:tplc="04090003" w:tentative="1">
+      <w:start w:val="1"/>
+      <w:numFmt w:val="bullet"/>
+      <w:lvlText w:val="o"/>
+      <w:lvlJc w:val="left"/>
+      <w:pPr>
+        <w:ind w:left="6486" w:hanging="360"/>
+      </w:pPr>
+      <w:rPr>
+        <w:rFonts w:ascii="Courier New" w:hAnsi="Courier New" w:cs="Courier New" w:hint="default"/>
+      </w:rPr>
+    </w:lvl>
+    <w:lvl w:ilvl="8" w:tplc="04090005" w:tentative="1">
+      <w:start w:val="1"/>
+      <w:numFmt w:val="bullet"/>
+      <w:lvlText w:val=""/>
+      <w:lvlJc w:val="left"/>
+      <w:pPr>
+        <w:ind w:left="7206" w:hanging="360"/>
+      </w:pPr>
+      <w:rPr>
+        <w:rFonts w:ascii="Wingdings" w:hAnsi="Wingdings" w:hint="default"/>
+      </w:rPr>
+    </w:lvl>
+  </w:abstractNum>
+  <w:abstractNum w:abstractNumId="6" w15:restartNumberingAfterBreak="0">
     <w:nsid w:val="79F570AD"/>
     <w:multiLevelType w:val="hybridMultilevel"/>
     <w:tmpl w:val="F6D84694"/>
@@ -674,13 +1737,25 @@
     </w:lvl>
   </w:abstractNum>
   <w:num w:numId="1">
+    <w:abstractNumId w:val="6"/>
+  </w:num>
+  <w:num w:numId="2">
+    <w:abstractNumId w:val="4"/>
+  </w:num>
+  <w:num w:numId="3">
+    <w:abstractNumId w:val="1"/>
+  </w:num>
+  <w:num w:numId="4">
+    <w:abstractNumId w:val="0"/>
+  </w:num>
+  <w:num w:numId="5">
+    <w:abstractNumId w:val="5"/>
+  </w:num>
+  <w:num w:numId="6">
     <w:abstractNumId w:val="2"/>
   </w:num>
-  <w:num w:numId="2">
-    <w:abstractNumId w:val="1"/>
-  </w:num>
-  <w:num w:numId="3">
-    <w:abstractNumId w:val="0"/>
+  <w:num w:numId="7">
+    <w:abstractNumId w:val="3"/>
   </w:num>
 </w:numbering>
 </file>

</xml_diff>